<commit_message>
Add description of DataItemSelfTemplate property in Tutorial.docx
</commit_message>
<xml_diff>
--- a/Docs/Tutorial.docx
+++ b/Docs/Tutorial.docx
@@ -29574,11 +29574,6 @@
       </w:r>
     </w:p>
     <w:p>
-      <w:pPr>
-        <w:rPr>
-          <w:lang w:val="en-US"/>
-        </w:rPr>
-      </w:pPr>
       <w:r>
         <w:rPr>
           <w:rFonts w:cstheme="minorHAnsi"/>
@@ -36129,7 +36124,6 @@
         <w:rPr>
           <w:rFonts w:cstheme="minorHAnsi"/>
           <w:szCs w:val="24"/>
-          <w:lang w:val="en-US"/>
         </w:rPr>
       </w:pPr>
       <w:r>
@@ -36818,7 +36812,6 @@
           <w:rFonts w:cstheme="minorHAnsi"/>
           <w:color w:val="000000"/>
           <w:szCs w:val="24"/>
-          <w:lang w:val="en-US"/>
         </w:rPr>
         <w:t xml:space="preserve"> </w:t>
       </w:r>
@@ -36835,7 +36828,6 @@
           <w:rFonts w:cstheme="minorHAnsi"/>
           <w:color w:val="000000"/>
           <w:szCs w:val="24"/>
-          <w:lang w:val="en-US"/>
         </w:rPr>
         <w:t xml:space="preserve"> </w:t>
       </w:r>
@@ -36852,7 +36844,6 @@
           <w:rFonts w:cstheme="minorHAnsi"/>
           <w:color w:val="000000"/>
           <w:szCs w:val="24"/>
-          <w:lang w:val="en-US"/>
         </w:rPr>
         <w:t xml:space="preserve"> </w:t>
       </w:r>
@@ -36869,7 +36860,6 @@
           <w:rFonts w:cstheme="minorHAnsi"/>
           <w:color w:val="000000"/>
           <w:szCs w:val="24"/>
-          <w:lang w:val="en-US"/>
         </w:rPr>
         <w:t xml:space="preserve"> </w:t>
       </w:r>
@@ -36894,7 +36884,248 @@
           <w:rFonts w:cstheme="minorHAnsi"/>
           <w:color w:val="000000"/>
           <w:szCs w:val="24"/>
-          <w:lang w:val="en-US"/>
+        </w:rPr>
+        <w:t xml:space="preserve">, однако он имеет свойство </w:t>
+      </w:r>
+      <w:proofErr w:type="spellStart"/>
+      <w:r>
+        <w:rPr>
+          <w:rFonts w:ascii="Consolas" w:hAnsi="Consolas" w:cs="Consolas"/>
+          <w:color w:val="000000"/>
+          <w:sz w:val="22"/>
+          <w:lang w:val="en-US"/>
+        </w:rPr>
+        <w:t>DataItemSelfTemplate</w:t>
+      </w:r>
+      <w:proofErr w:type="spellEnd"/>
+      <w:r>
+        <w:rPr>
+          <w:rFonts w:cstheme="minorHAnsi"/>
+          <w:color w:val="000000"/>
+          <w:szCs w:val="24"/>
+        </w:rPr>
+        <w:t xml:space="preserve"> типа </w:t>
+      </w:r>
+      <w:r>
+        <w:rPr>
+          <w:rFonts w:ascii="Consolas" w:hAnsi="Consolas" w:cstheme="minorHAnsi"/>
+          <w:color w:val="000000"/>
+          <w:sz w:val="22"/>
+          <w:lang w:val="en-US"/>
+        </w:rPr>
+        <w:lastRenderedPageBreak/>
+        <w:t>string</w:t>
+      </w:r>
+      <w:r>
+        <w:rPr>
+          <w:rFonts w:cstheme="minorHAnsi"/>
+          <w:color w:val="000000"/>
+          <w:szCs w:val="24"/>
+        </w:rPr>
+        <w:t xml:space="preserve">. Это свойство позволяет задать шаблон для случая, когда необходимо вернуть сам элемент данных. По умолчанию в классе </w:t>
+      </w:r>
+      <w:proofErr w:type="spellStart"/>
+      <w:r>
+        <w:rPr>
+          <w:rFonts w:ascii="Consolas" w:hAnsi="Consolas" w:cstheme="minorHAnsi"/>
+          <w:sz w:val="22"/>
+          <w:lang w:val="en-US"/>
+        </w:rPr>
+        <w:t>DefaultReportGenerator</w:t>
+      </w:r>
+      <w:proofErr w:type="spellEnd"/>
+      <w:r>
+        <w:rPr>
+          <w:rFonts w:cstheme="minorHAnsi"/>
+          <w:szCs w:val="24"/>
+        </w:rPr>
+        <w:t xml:space="preserve"> этому свойству присваивается значение п</w:t>
+      </w:r>
+      <w:bookmarkStart w:id="0" w:name="_GoBack"/>
+      <w:bookmarkEnd w:id="0"/>
+      <w:r>
+        <w:rPr>
+          <w:rFonts w:cstheme="minorHAnsi"/>
+          <w:szCs w:val="24"/>
+        </w:rPr>
+        <w:t xml:space="preserve">оля </w:t>
+      </w:r>
+      <w:proofErr w:type="spellStart"/>
+      <w:r>
+        <w:rPr>
+          <w:rFonts w:ascii="Consolas" w:hAnsi="Consolas" w:cs="Consolas"/>
+          <w:color w:val="000000"/>
+          <w:sz w:val="22"/>
+          <w:lang w:val="en-US"/>
+        </w:rPr>
+        <w:t>DataItemMemberLabel</w:t>
+      </w:r>
+      <w:proofErr w:type="spellEnd"/>
+      <w:r>
+        <w:rPr>
+          <w:rFonts w:cstheme="minorHAnsi"/>
+          <w:color w:val="000000"/>
+          <w:szCs w:val="24"/>
+        </w:rPr>
+        <w:t xml:space="preserve"> </w:t>
+      </w:r>
+      <w:r>
+        <w:rPr>
+          <w:rFonts w:cstheme="minorHAnsi"/>
+          <w:color w:val="000000"/>
+          <w:szCs w:val="24"/>
+        </w:rPr>
+        <w:t>экземпляра</w:t>
+      </w:r>
+      <w:r>
+        <w:rPr>
+          <w:rFonts w:cstheme="minorHAnsi"/>
+          <w:color w:val="000000"/>
+          <w:szCs w:val="24"/>
+        </w:rPr>
+        <w:t xml:space="preserve"> </w:t>
+      </w:r>
+      <w:proofErr w:type="spellStart"/>
+      <w:r>
+        <w:rPr>
+          <w:rFonts w:ascii="Consolas" w:hAnsi="Consolas" w:cstheme="minorHAnsi"/>
+          <w:color w:val="000000"/>
+          <w:sz w:val="22"/>
+          <w:lang w:val="en-US"/>
+        </w:rPr>
+        <w:t>I</w:t>
+      </w:r>
+      <w:r>
+        <w:rPr>
+          <w:rFonts w:ascii="Consolas" w:hAnsi="Consolas" w:cs="Consolas"/>
+          <w:color w:val="000000"/>
+          <w:sz w:val="22"/>
+          <w:lang w:val="en-US"/>
+        </w:rPr>
+        <w:t>Tem</w:t>
+      </w:r>
+      <w:r>
+        <w:rPr>
+          <w:rFonts w:ascii="Consolas" w:hAnsi="Consolas" w:cs="Consolas"/>
+          <w:color w:val="000000"/>
+          <w:sz w:val="22"/>
+          <w:lang w:val="en-US"/>
+        </w:rPr>
+        <w:t>plateProcessor</w:t>
+      </w:r>
+      <w:proofErr w:type="spellEnd"/>
+      <w:r>
+        <w:rPr>
+          <w:rFonts w:cstheme="minorHAnsi"/>
+          <w:color w:val="000000"/>
+          <w:szCs w:val="24"/>
+        </w:rPr>
+        <w:t xml:space="preserve"> (описан ниже)</w:t>
+      </w:r>
+      <w:r>
+        <w:rPr>
+          <w:rFonts w:cstheme="minorHAnsi"/>
+          <w:color w:val="000000"/>
+          <w:szCs w:val="24"/>
+        </w:rPr>
+        <w:t xml:space="preserve">, то есть строка </w:t>
+      </w:r>
+      <w:r>
+        <w:rPr>
+          <w:rFonts w:ascii="Consolas" w:hAnsi="Consolas" w:cstheme="minorHAnsi"/>
+          <w:color w:val="000000"/>
+          <w:sz w:val="22"/>
+        </w:rPr>
+        <w:t>"</w:t>
+      </w:r>
+      <w:r>
+        <w:rPr>
+          <w:rFonts w:ascii="Consolas" w:hAnsi="Consolas" w:cstheme="minorHAnsi"/>
+          <w:color w:val="000000"/>
+          <w:sz w:val="22"/>
+          <w:lang w:val="en-US"/>
+        </w:rPr>
+        <w:t>di</w:t>
+      </w:r>
+      <w:r>
+        <w:rPr>
+          <w:rFonts w:ascii="Consolas" w:hAnsi="Consolas" w:cstheme="minorHAnsi"/>
+          <w:color w:val="000000"/>
+          <w:sz w:val="22"/>
+        </w:rPr>
+        <w:t>"</w:t>
+      </w:r>
+      <w:r>
+        <w:rPr>
+          <w:rFonts w:cstheme="minorHAnsi"/>
+          <w:color w:val="000000"/>
+          <w:szCs w:val="24"/>
+        </w:rPr>
+        <w:t>, поэтому по умолчанию шаблон элемента данных, возвращающий сам себя</w:t>
+      </w:r>
+      <w:r>
+        <w:rPr>
+          <w:rFonts w:cstheme="minorHAnsi"/>
+          <w:color w:val="000000"/>
+          <w:szCs w:val="24"/>
+        </w:rPr>
+        <w:t>,</w:t>
+      </w:r>
+      <w:r>
+        <w:rPr>
+          <w:rFonts w:cstheme="minorHAnsi"/>
+          <w:color w:val="000000"/>
+          <w:szCs w:val="24"/>
+        </w:rPr>
+        <w:t xml:space="preserve"> выглядит как </w:t>
+      </w:r>
+      <w:r>
+        <w:rPr>
+          <w:rFonts w:ascii="Consolas" w:hAnsi="Consolas" w:cstheme="minorHAnsi"/>
+          <w:color w:val="000000"/>
+          <w:sz w:val="22"/>
+        </w:rPr>
+        <w:t>{</w:t>
+      </w:r>
+      <w:r>
+        <w:rPr>
+          <w:rFonts w:ascii="Consolas" w:hAnsi="Consolas" w:cstheme="minorHAnsi"/>
+          <w:color w:val="000000"/>
+          <w:sz w:val="22"/>
+          <w:lang w:val="en-US"/>
+        </w:rPr>
+        <w:t>di</w:t>
+      </w:r>
+      <w:r>
+        <w:rPr>
+          <w:rFonts w:ascii="Consolas" w:hAnsi="Consolas" w:cstheme="minorHAnsi"/>
+          <w:color w:val="000000"/>
+          <w:sz w:val="22"/>
+        </w:rPr>
+        <w:t>:</w:t>
+      </w:r>
+      <w:r>
+        <w:rPr>
+          <w:rFonts w:ascii="Consolas" w:hAnsi="Consolas" w:cstheme="minorHAnsi"/>
+          <w:color w:val="000000"/>
+          <w:sz w:val="22"/>
+          <w:lang w:val="en-US"/>
+        </w:rPr>
+        <w:t>di</w:t>
+      </w:r>
+      <w:r>
+        <w:rPr>
+          <w:rFonts w:ascii="Consolas" w:hAnsi="Consolas" w:cstheme="minorHAnsi"/>
+          <w:color w:val="000000"/>
+          <w:sz w:val="22"/>
+        </w:rPr>
+        <w:t>}</w:t>
+      </w:r>
+      <w:r>
+        <w:rPr>
+          <w:rFonts w:cstheme="minorHAnsi"/>
+          <w:color w:val="000000"/>
+          <w:szCs w:val="24"/>
         </w:rPr>
         <w:t>.</w:t>
       </w:r>
@@ -36913,7 +37144,6 @@
           <w:rFonts w:cstheme="minorHAnsi"/>
           <w:szCs w:val="24"/>
         </w:rPr>
-        <w:lastRenderedPageBreak/>
         <w:t>Реализация</w:t>
       </w:r>
       <w:r>
@@ -37408,7 +37638,77 @@
           <w:color w:val="000000"/>
           <w:szCs w:val="24"/>
         </w:rPr>
-        <w:t>В</w:t>
+        <w:t>В качестве данной реализации может выступать</w:t>
+      </w:r>
+      <w:r>
+        <w:rPr>
+          <w:rFonts w:cstheme="minorHAnsi"/>
+          <w:color w:val="000000"/>
+          <w:szCs w:val="24"/>
+        </w:rPr>
+        <w:t xml:space="preserve"> </w:t>
+      </w:r>
+      <w:r>
+        <w:rPr>
+          <w:rFonts w:cstheme="minorHAnsi"/>
+          <w:color w:val="000000"/>
+          <w:szCs w:val="24"/>
+        </w:rPr>
+        <w:t xml:space="preserve">экземпляр класса </w:t>
+      </w:r>
+      <w:proofErr w:type="spellStart"/>
+      <w:r>
+        <w:rPr>
+          <w:rFonts w:ascii="Consolas" w:hAnsi="Consolas" w:cs="Consolas"/>
+          <w:color w:val="000000"/>
+          <w:sz w:val="22"/>
+          <w:lang w:val="en-US"/>
+        </w:rPr>
+        <w:t>HierarchicalDataItemValueProvider</w:t>
+      </w:r>
+      <w:proofErr w:type="spellEnd"/>
+      <w:r>
+        <w:rPr>
+          <w:rFonts w:cstheme="minorHAnsi"/>
+          <w:color w:val="000000"/>
+          <w:szCs w:val="24"/>
+        </w:rPr>
+        <w:t xml:space="preserve">, </w:t>
+      </w:r>
+      <w:r>
+        <w:rPr>
+          <w:rFonts w:cstheme="minorHAnsi"/>
+          <w:color w:val="000000"/>
+          <w:szCs w:val="24"/>
+        </w:rPr>
+        <w:t xml:space="preserve">где свойству </w:t>
+      </w:r>
+      <w:proofErr w:type="spellStart"/>
+      <w:r>
+        <w:rPr>
+          <w:rFonts w:ascii="Consolas" w:hAnsi="Consolas" w:cs="Consolas"/>
+          <w:color w:val="000000"/>
+          <w:sz w:val="22"/>
+          <w:lang w:val="en-US"/>
+        </w:rPr>
+        <w:t>DataItemSelfTemplate</w:t>
+      </w:r>
+      <w:proofErr w:type="spellEnd"/>
+      <w:r>
+        <w:rPr>
+          <w:rFonts w:cstheme="minorHAnsi"/>
+          <w:color w:val="000000"/>
+          <w:szCs w:val="24"/>
+        </w:rPr>
+        <w:t xml:space="preserve"> присвоено необходимое значение</w:t>
+      </w:r>
+      <w:r>
+        <w:rPr>
+          <w:rFonts w:cstheme="minorHAnsi"/>
+          <w:color w:val="000000"/>
+          <w:szCs w:val="24"/>
+        </w:rPr>
+        <w:t>, а также в</w:t>
       </w:r>
       <w:r>
         <w:rPr>
@@ -37425,7 +37725,7 @@
           <w:sz w:val="22"/>
           <w:lang w:val="en-US"/>
         </w:rPr>
-        <w:t>DataItemValueProvider</w:t>
+        <w:t>HierarchicalDataItemValueProvider</w:t>
       </w:r>
       <w:proofErr w:type="spellEnd"/>
       <w:r>
@@ -37487,17 +37787,7 @@
           <w:color w:val="000000"/>
           <w:sz w:val="22"/>
         </w:rPr>
-        <w:t>Да</w:t>
-      </w:r>
-      <w:bookmarkStart w:id="0" w:name="_GoBack"/>
-      <w:bookmarkEnd w:id="0"/>
-      <w:r>
-        <w:rPr>
-          <w:rFonts w:ascii="Consolas" w:hAnsi="Consolas" w:cs="Consolas"/>
-          <w:color w:val="000000"/>
-          <w:sz w:val="22"/>
-        </w:rPr>
-        <w:t>нный интерфейс</w:t>
+        <w:t>Данный интерфейс</w:t>
       </w:r>
       <w:r>
         <w:rPr>
@@ -38241,23 +38531,7 @@
           <w:color w:val="000000"/>
           <w:szCs w:val="24"/>
         </w:rPr>
-        <w:t xml:space="preserve"> экземпляр объекта, </w:t>
-      </w:r>
-      <w:r>
-        <w:rPr>
-          <w:rFonts w:cstheme="minorHAnsi"/>
-          <w:color w:val="000000"/>
-          <w:szCs w:val="24"/>
-        </w:rPr>
-        <w:t>предоставляющий значения для шаблонов свойств</w:t>
-      </w:r>
-      <w:r>
-        <w:rPr>
-          <w:rFonts w:cstheme="minorHAnsi"/>
-          <w:color w:val="000000"/>
-          <w:szCs w:val="24"/>
-        </w:rPr>
-        <w:t xml:space="preserve">; в классе </w:t>
+        <w:t xml:space="preserve"> экземпляр объекта, предоставляющий значения для шаблонов свойств; в классе </w:t>
       </w:r>
       <w:proofErr w:type="spellStart"/>
       <w:r>
@@ -38467,6 +38741,7 @@
           <w:sz w:val="22"/>
           <w:lang w:val="en-US"/>
         </w:rPr>
+        <w:lastRenderedPageBreak/>
         <w:t>methodCallValueProvider</w:t>
       </w:r>
       <w:proofErr w:type="spellEnd"/>
@@ -38519,23 +38794,7 @@
           <w:color w:val="000000"/>
           <w:szCs w:val="24"/>
         </w:rPr>
-        <w:t xml:space="preserve"> экземпляр объекта, предоставляющий значения </w:t>
-      </w:r>
-      <w:r>
-        <w:rPr>
-          <w:rFonts w:cstheme="minorHAnsi"/>
-          <w:color w:val="000000"/>
-          <w:szCs w:val="24"/>
-        </w:rPr>
-        <w:t>для шаблонов вызова методов</w:t>
-      </w:r>
-      <w:r>
-        <w:rPr>
-          <w:rFonts w:cstheme="minorHAnsi"/>
-          <w:color w:val="000000"/>
-          <w:szCs w:val="24"/>
-        </w:rPr>
-        <w:t xml:space="preserve">; в классе </w:t>
+        <w:t xml:space="preserve"> экземпляр объекта, предоставляющий значения для шаблонов вызова методов; в классе </w:t>
       </w:r>
       <w:proofErr w:type="spellStart"/>
       <w:r>
@@ -38707,32 +38966,7 @@
           <w:color w:val="000000"/>
           <w:szCs w:val="24"/>
         </w:rPr>
-        <w:t xml:space="preserve">экземпляр объекта, предоставляющий значения для шаблонов </w:t>
-      </w:r>
-      <w:r>
-        <w:rPr>
-          <w:rFonts w:cstheme="minorHAnsi"/>
-          <w:color w:val="000000"/>
-          <w:szCs w:val="24"/>
-        </w:rPr>
-        <w:t>элементов данных</w:t>
-      </w:r>
-      <w:r>
-        <w:rPr>
-          <w:rFonts w:cstheme="minorHAnsi"/>
-          <w:color w:val="000000"/>
-          <w:szCs w:val="24"/>
-        </w:rPr>
-        <w:t xml:space="preserve">; в </w:t>
-      </w:r>
-      <w:r>
-        <w:rPr>
-          <w:rFonts w:cstheme="minorHAnsi"/>
-          <w:color w:val="000000"/>
-          <w:szCs w:val="24"/>
-        </w:rPr>
-        <w:lastRenderedPageBreak/>
-        <w:t xml:space="preserve">классе </w:t>
+        <w:t xml:space="preserve">экземпляр объекта, предоставляющий значения для шаблонов элементов данных; в классе </w:t>
       </w:r>
       <w:proofErr w:type="spellStart"/>
       <w:r>
@@ -38903,15 +39137,7 @@
           <w:color w:val="000000"/>
           <w:szCs w:val="24"/>
         </w:rPr>
-        <w:t xml:space="preserve"> В</w:t>
-      </w:r>
-      <w:r>
-        <w:rPr>
-          <w:rFonts w:cstheme="minorHAnsi"/>
-          <w:color w:val="000000"/>
-          <w:szCs w:val="24"/>
-        </w:rPr>
-        <w:t xml:space="preserve"> классе </w:t>
+        <w:t xml:space="preserve"> В классе </w:t>
       </w:r>
       <w:proofErr w:type="spellStart"/>
       <w:r>
@@ -38928,35 +39154,7 @@
           <w:rFonts w:cstheme="minorHAnsi"/>
           <w:szCs w:val="24"/>
         </w:rPr>
-        <w:t xml:space="preserve"> этому </w:t>
-      </w:r>
-      <w:r>
-        <w:rPr>
-          <w:rFonts w:cstheme="minorHAnsi"/>
-          <w:szCs w:val="24"/>
-        </w:rPr>
-        <w:t>свойству</w:t>
-      </w:r>
-      <w:r>
-        <w:rPr>
-          <w:rFonts w:cstheme="minorHAnsi"/>
-          <w:szCs w:val="24"/>
-        </w:rPr>
-        <w:t xml:space="preserve"> </w:t>
-      </w:r>
-      <w:r>
-        <w:rPr>
-          <w:rFonts w:cstheme="minorHAnsi"/>
-          <w:szCs w:val="24"/>
-        </w:rPr>
-        <w:t>присваивается</w:t>
-      </w:r>
-      <w:r>
-        <w:rPr>
-          <w:rFonts w:cstheme="minorHAnsi"/>
-          <w:szCs w:val="24"/>
-        </w:rPr>
-        <w:t xml:space="preserve"> значение свойства </w:t>
+        <w:t xml:space="preserve"> этому свойству присваивается значение свойства </w:t>
       </w:r>
       <w:proofErr w:type="spellStart"/>
       <w:r>
@@ -39036,15 +39234,7 @@
           <w:color w:val="000000"/>
           <w:szCs w:val="24"/>
         </w:rPr>
-        <w:t>, которое будет возвращать нужную реализацию</w:t>
-      </w:r>
-      <w:r>
-        <w:rPr>
-          <w:rFonts w:cstheme="minorHAnsi"/>
-          <w:color w:val="000000"/>
-          <w:szCs w:val="24"/>
-        </w:rPr>
-        <w:t>.</w:t>
+        <w:t>, которое будет возвращать нужную реализацию.</w:t>
       </w:r>
       <w:r>
         <w:rPr>
@@ -39570,15 +39760,7 @@
           <w:color w:val="000000"/>
           <w:szCs w:val="24"/>
         </w:rPr>
-        <w:t xml:space="preserve"> шаблона от непосредственно самого шаблона, </w:t>
-      </w:r>
-      <w:r>
-        <w:rPr>
-          <w:rFonts w:cstheme="minorHAnsi"/>
-          <w:color w:val="000000"/>
-          <w:szCs w:val="24"/>
-        </w:rPr>
-        <w:t xml:space="preserve">не может иметь значение </w:t>
+        <w:t xml:space="preserve"> шаблона от непосредственно самого шаблона, не может иметь значение </w:t>
       </w:r>
       <w:r>
         <w:rPr>
@@ -39603,15 +39785,7 @@
           <w:color w:val="000000"/>
           <w:szCs w:val="24"/>
         </w:rPr>
-        <w:t xml:space="preserve"> пустой строки,</w:t>
-      </w:r>
-      <w:r>
-        <w:rPr>
-          <w:rFonts w:cstheme="minorHAnsi"/>
-          <w:color w:val="000000"/>
-          <w:szCs w:val="24"/>
-        </w:rPr>
-        <w:t xml:space="preserve"> </w:t>
+        <w:t xml:space="preserve"> пустой строки, </w:t>
       </w:r>
       <w:r>
         <w:rPr>
@@ -39646,15 +39820,7 @@
           <w:color w:val="000000"/>
           <w:szCs w:val="24"/>
         </w:rPr>
-        <w:t xml:space="preserve"> имеет значение</w:t>
-      </w:r>
-      <w:r>
-        <w:rPr>
-          <w:rFonts w:cstheme="minorHAnsi"/>
-          <w:color w:val="000000"/>
-          <w:szCs w:val="24"/>
-        </w:rPr>
-        <w:t xml:space="preserve"> </w:t>
+        <w:t xml:space="preserve"> имеет значение </w:t>
       </w:r>
       <w:r>
         <w:rPr>
@@ -40004,6 +40170,7 @@
           <w:sz w:val="22"/>
           <w:lang w:val="en-US"/>
         </w:rPr>
+        <w:lastRenderedPageBreak/>
         <w:t>DataItemMemberLabel</w:t>
       </w:r>
       <w:proofErr w:type="spellEnd"/>
@@ -40316,7 +40483,6 @@
           <w:sz w:val="22"/>
           <w:lang w:val="en-US"/>
         </w:rPr>
-        <w:lastRenderedPageBreak/>
         <w:t>SystemFunctionMemberLabel</w:t>
       </w:r>
       <w:proofErr w:type="spellEnd"/>
@@ -40351,15 +40517,7 @@
           <w:color w:val="000000"/>
           <w:szCs w:val="24"/>
         </w:rPr>
-        <w:t xml:space="preserve">системной </w:t>
-      </w:r>
-      <w:r>
-        <w:rPr>
-          <w:rFonts w:cstheme="minorHAnsi"/>
-          <w:color w:val="000000"/>
-          <w:szCs w:val="24"/>
-        </w:rPr>
-        <w:t>функции</w:t>
+        <w:t>системной функции</w:t>
       </w:r>
       <w:r>
         <w:rPr>
@@ -40665,15 +40823,7 @@
           <w:color w:val="000000"/>
           <w:szCs w:val="24"/>
         </w:rPr>
-        <w:t>вертикального</w:t>
-      </w:r>
-      <w:r>
-        <w:rPr>
-          <w:rFonts w:cstheme="minorHAnsi"/>
-          <w:color w:val="000000"/>
-          <w:szCs w:val="24"/>
-        </w:rPr>
-        <w:t xml:space="preserve"> разрыва страницы</w:t>
+        <w:t>вертикального разрыва страницы</w:t>
       </w:r>
       <w:r>
         <w:rPr>
@@ -40869,35 +41019,7 @@
           <w:rFonts w:cstheme="minorHAnsi"/>
           <w:szCs w:val="24"/>
         </w:rPr>
-        <w:t>Данный</w:t>
-      </w:r>
-      <w:r>
-        <w:rPr>
-          <w:rFonts w:cstheme="minorHAnsi"/>
-          <w:szCs w:val="24"/>
-        </w:rPr>
-        <w:t xml:space="preserve"> метод принимает на вход шаблон и элемент данных, если шаблон находится в контексте данных. </w:t>
-      </w:r>
-      <w:r>
-        <w:rPr>
-          <w:rFonts w:cstheme="minorHAnsi"/>
-          <w:szCs w:val="24"/>
-        </w:rPr>
-        <w:t xml:space="preserve">Возвращает значение </w:t>
-      </w:r>
-      <w:r>
-        <w:rPr>
-          <w:rFonts w:cstheme="minorHAnsi"/>
-          <w:szCs w:val="24"/>
-        </w:rPr>
-        <w:t>шаблона</w:t>
-      </w:r>
-      <w:r>
-        <w:rPr>
-          <w:rFonts w:cstheme="minorHAnsi"/>
-          <w:szCs w:val="24"/>
-        </w:rPr>
-        <w:t>.</w:t>
+        <w:t>Данный метод принимает на вход шаблон и элемент данных, если шаблон находится в контексте данных. Возвращает значение шаблона.</w:t>
       </w:r>
     </w:p>
     <w:p>
@@ -41166,15 +41288,7 @@
           <w:color w:val="000000"/>
           <w:szCs w:val="24"/>
         </w:rPr>
-        <w:t>разделитель между префиксом, обозначающим тип панели, и названием панели</w:t>
-      </w:r>
-      <w:r>
-        <w:rPr>
-          <w:rFonts w:cstheme="minorHAnsi"/>
-          <w:color w:val="000000"/>
-          <w:szCs w:val="24"/>
-        </w:rPr>
-        <w:t xml:space="preserve">, не может иметь значение </w:t>
+        <w:t xml:space="preserve">разделитель между префиксом, обозначающим тип панели, и названием панели, не может иметь значение </w:t>
       </w:r>
       <w:r>
         <w:rPr>
@@ -41191,15 +41305,7 @@
           <w:color w:val="000000"/>
           <w:szCs w:val="24"/>
         </w:rPr>
-        <w:t xml:space="preserve">, пустой или пробельной строки, </w:t>
-      </w:r>
-      <w:r>
-        <w:rPr>
-          <w:rFonts w:cstheme="minorHAnsi"/>
-          <w:color w:val="000000"/>
-          <w:szCs w:val="24"/>
-        </w:rPr>
-        <w:t>по умолчанию имеет значение</w:t>
+        <w:t>, пустой или пробельной строки, по умолчанию имеет значение</w:t>
       </w:r>
       <w:r>
         <w:rPr>
@@ -41446,15 +41552,7 @@
           <w:color w:val="000000"/>
           <w:szCs w:val="24"/>
         </w:rPr>
-        <w:t>данных</w:t>
-      </w:r>
-      <w:r>
-        <w:rPr>
-          <w:rFonts w:cstheme="minorHAnsi"/>
-          <w:color w:val="000000"/>
-          <w:szCs w:val="24"/>
-        </w:rPr>
-        <w:t xml:space="preserve">, не может иметь значение </w:t>
+        <w:t xml:space="preserve">данных, не может иметь значение </w:t>
       </w:r>
       <w:r>
         <w:rPr>
@@ -41586,15 +41684,7 @@
           <w:color w:val="000000"/>
           <w:szCs w:val="24"/>
         </w:rPr>
-        <w:t>динамической</w:t>
-      </w:r>
-      <w:r>
-        <w:rPr>
-          <w:rFonts w:cstheme="minorHAnsi"/>
-          <w:color w:val="000000"/>
-          <w:szCs w:val="24"/>
-        </w:rPr>
-        <w:t xml:space="preserve"> панели, не может иметь значение </w:t>
+        <w:t xml:space="preserve">динамической панели, не может иметь значение </w:t>
       </w:r>
       <w:r>
         <w:rPr>
@@ -41835,6 +41925,7 @@
           <w:sz w:val="22"/>
           <w:lang w:val="en-US"/>
         </w:rPr>
+        <w:lastRenderedPageBreak/>
         <w:t>PanelPropertiesSeparators</w:t>
       </w:r>
       <w:proofErr w:type="spellEnd"/>
@@ -41885,15 +41976,7 @@
           <w:color w:val="000000"/>
           <w:szCs w:val="24"/>
         </w:rPr>
-        <w:t>массив разделителей между свойствами панели</w:t>
-      </w:r>
-      <w:r>
-        <w:rPr>
-          <w:rFonts w:cstheme="minorHAnsi"/>
-          <w:color w:val="000000"/>
-          <w:szCs w:val="24"/>
-        </w:rPr>
-        <w:t xml:space="preserve">, не может иметь значение </w:t>
+        <w:t xml:space="preserve">массив разделителей между свойствами панели, не может иметь значение </w:t>
       </w:r>
       <w:r>
         <w:rPr>
@@ -41959,15 +42042,7 @@
           <w:color w:val="000000"/>
           <w:sz w:val="22"/>
         </w:rPr>
-        <w:t>"</w:t>
-      </w:r>
-      <w:r>
-        <w:rPr>
-          <w:rFonts w:ascii="Consolas" w:hAnsi="Consolas" w:cstheme="minorHAnsi"/>
-          <w:color w:val="000000"/>
-          <w:sz w:val="22"/>
-        </w:rPr>
-        <w:t>, "\t", ";"]</w:t>
+        <w:t>", "\t", ";"]</w:t>
       </w:r>
       <w:r>
         <w:rPr>
@@ -42041,15 +42116,7 @@
           <w:color w:val="000000"/>
           <w:szCs w:val="24"/>
         </w:rPr>
-        <w:t>разделитель между именем и значением свойства панели</w:t>
-      </w:r>
-      <w:r>
-        <w:rPr>
-          <w:rFonts w:cstheme="minorHAnsi"/>
-          <w:color w:val="000000"/>
-          <w:szCs w:val="24"/>
-        </w:rPr>
-        <w:t xml:space="preserve">, не может иметь значение </w:t>
+        <w:t xml:space="preserve">разделитель между именем и значением свойства панели, не может иметь значение </w:t>
       </w:r>
       <w:r>
         <w:rPr>
@@ -42114,7 +42181,6 @@
           <w:rFonts w:cstheme="minorHAnsi"/>
           <w:szCs w:val="24"/>
         </w:rPr>
-        <w:lastRenderedPageBreak/>
         <w:t xml:space="preserve">Чтобы изменить поведение по умолчанию, </w:t>
       </w:r>
       <w:r>
@@ -42159,15 +42225,7 @@
           <w:color w:val="000000"/>
           <w:szCs w:val="24"/>
         </w:rPr>
-        <w:t xml:space="preserve">, которое будет возвращать </w:t>
-      </w:r>
-      <w:r>
-        <w:rPr>
-          <w:rFonts w:cstheme="minorHAnsi"/>
-          <w:color w:val="000000"/>
-          <w:szCs w:val="24"/>
-        </w:rPr>
-        <w:t xml:space="preserve">экземпляр класса </w:t>
+        <w:t xml:space="preserve">, которое будет возвращать экземпляр класса </w:t>
       </w:r>
       <w:proofErr w:type="spellStart"/>
       <w:r>
@@ -42186,15 +42244,7 @@
           <w:color w:val="000000"/>
           <w:szCs w:val="24"/>
         </w:rPr>
-        <w:t xml:space="preserve"> с нужными настройками</w:t>
-      </w:r>
-      <w:r>
-        <w:rPr>
-          <w:rFonts w:cstheme="minorHAnsi"/>
-          <w:color w:val="000000"/>
-          <w:szCs w:val="24"/>
-        </w:rPr>
-        <w:t>.</w:t>
+        <w:t xml:space="preserve"> с нужными настройками.</w:t>
       </w:r>
     </w:p>
     <w:p>
@@ -46132,6 +46182,7 @@
   <w:style w:type="character" w:default="1" w:styleId="DefaultParagraphFont">
     <w:name w:val="Default Paragraph Font"/>
     <w:uiPriority w:val="1"/>
+    <w:semiHidden/>
     <w:unhideWhenUsed/>
   </w:style>
   <w:style w:type="table" w:default="1" w:styleId="TableNormal">
@@ -46466,6 +46517,7 @@
   <w:style w:type="character" w:default="1" w:styleId="DefaultParagraphFont">
     <w:name w:val="Default Paragraph Font"/>
     <w:uiPriority w:val="1"/>
+    <w:semiHidden/>
     <w:unhideWhenUsed/>
   </w:style>
   <w:style w:type="table" w:default="1" w:styleId="TableNormal">
@@ -46874,7 +46926,7 @@
 </file>
 
 <file path=customXml/itemProps1.xml><?xml version="1.0" encoding="utf-8"?>
-<ds:datastoreItem xmlns:ds="http://schemas.openxmlformats.org/officeDocument/2006/customXml" ds:itemID="{FB126281-3508-4505-A1BE-8B780734B3DF}">
+<ds:datastoreItem xmlns:ds="http://schemas.openxmlformats.org/officeDocument/2006/customXml" ds:itemID="{3DE1DE6F-9127-4CD8-8572-2BCD3D85D316}">
   <ds:schemaRefs>
     <ds:schemaRef ds:uri="http://schemas.openxmlformats.org/officeDocument/2006/bibliography"/>
   </ds:schemaRefs>

</xml_diff>